<commit_message>
y me dieron las diez
</commit_message>
<xml_diff>
--- a/002_IDEs/001_Eclipse/220612_Ejercicios_Pro_funcional/Programación funcional.docx
+++ b/002_IDEs/001_Eclipse/220612_Ejercicios_Pro_funcional/Programación funcional.docx
@@ -1997,6 +1997,10 @@
         </w:drawing>
       </w:r>
     </w:p>
+    <w:p/>
+    <w:p/>
+    <w:p/>
+    <w:p/>
     <w:p>
       <w:pPr>
         <w:pStyle w:val="Ttulo2"/>
@@ -2005,6 +2009,93 @@
         <w:lastRenderedPageBreak/>
         <w:t>Ejercicio 5</w:t>
       </w:r>
+      <w:r>
+        <w:t>7</w:t>
+      </w:r>
+    </w:p>
+    <w:p/>
+    <w:p>
+      <w:pPr>
+        <w:rPr>
+          <w:u w:val="single"/>
+        </w:rPr>
+      </w:pPr>
+      <w:r>
+        <w:t xml:space="preserve">Desde java 8 se ofrece la posibilidad de crear </w:t>
+      </w:r>
+      <w:r>
+        <w:t>flujos</w:t>
+      </w:r>
+      <w:r>
+        <w:t xml:space="preserve"> a partir de tres tipos primitivos: </w:t>
+      </w:r>
+      <w:proofErr w:type="spellStart"/>
+      <w:r>
+        <w:t>int</w:t>
+      </w:r>
+      <w:proofErr w:type="gramStart"/>
+      <w:r>
+        <w:t>,Long</w:t>
+      </w:r>
+      <w:proofErr w:type="spellEnd"/>
+      <w:proofErr w:type="gramEnd"/>
+      <w:r>
+        <w:t xml:space="preserve"> y </w:t>
+      </w:r>
+      <w:proofErr w:type="spellStart"/>
+      <w:r>
+        <w:t>doublé.Como</w:t>
+      </w:r>
+      <w:proofErr w:type="spellEnd"/>
+      <w:r>
+        <w:t xml:space="preserve"> </w:t>
+      </w:r>
+      <w:proofErr w:type="spellStart"/>
+      <w:r>
+        <w:t>Strean</w:t>
+      </w:r>
+      <w:proofErr w:type="spellEnd"/>
+      <w:r>
+        <w:t xml:space="preserve">&lt;T&gt; es una interfaz genérica y no hay forma de usar </w:t>
+      </w:r>
+      <w:r>
+        <w:t>primitivas</w:t>
+      </w:r>
+      <w:r>
+        <w:t xml:space="preserve"> como </w:t>
+      </w:r>
+      <w:r>
+        <w:t>parámetro</w:t>
+      </w:r>
+      <w:r>
+        <w:t xml:space="preserve"> de tipo </w:t>
+      </w:r>
+      <w:r>
+        <w:t>genérico</w:t>
+      </w:r>
+      <w:r>
+        <w:t xml:space="preserve"> , se crearon tres tipos de interfaces especiales :</w:t>
+      </w:r>
+      <w:proofErr w:type="spellStart"/>
+      <w:r>
+        <w:t>IntStrema,LongStream</w:t>
+      </w:r>
+      <w:proofErr w:type="spellEnd"/>
+      <w:r>
+        <w:t xml:space="preserve">, </w:t>
+      </w:r>
+      <w:proofErr w:type="spellStart"/>
+      <w:r>
+        <w:t>DoubleStream</w:t>
+      </w:r>
+      <w:proofErr w:type="spellEnd"/>
+    </w:p>
+    <w:p>
+      <w:pPr>
+        <w:rPr>
+          <w:u w:val="single"/>
+        </w:rPr>
+      </w:pPr>
     </w:p>
     <w:p>
       <w:pPr>
@@ -2032,78 +2123,654 @@
       <w:r>
         <w:t xml:space="preserve">operación que sume sus </w:t>
       </w:r>
+      <w:r>
+        <w:t>valores.</w:t>
+      </w:r>
+    </w:p>
+    <w:p>
+      <w:pPr>
+        <w:ind w:left="708"/>
+        <w:rPr>
+          <w:u w:val="single"/>
+        </w:rPr>
+      </w:pPr>
+      <w:r>
+        <w:rPr>
+          <w:noProof/>
+          <w:u w:val="single"/>
+          <w:lang w:eastAsia="es-ES"/>
+        </w:rPr>
+        <w:drawing>
+          <wp:inline distT="0" distB="0" distL="0" distR="0">
+            <wp:extent cx="5396230" cy="3197860"/>
+            <wp:effectExtent l="0" t="0" r="0" b="2540"/>
+            <wp:docPr id="14" name="Imagen 14"/>
+            <wp:cNvGraphicFramePr>
+              <a:graphicFrameLocks xmlns:a="http://schemas.openxmlformats.org/drawingml/2006/main" noChangeAspect="1"/>
+            </wp:cNvGraphicFramePr>
+            <a:graphic xmlns:a="http://schemas.openxmlformats.org/drawingml/2006/main">
+              <a:graphicData uri="http://schemas.openxmlformats.org/drawingml/2006/picture">
+                <pic:pic xmlns:pic="http://schemas.openxmlformats.org/drawingml/2006/picture">
+                  <pic:nvPicPr>
+                    <pic:cNvPr id="0" name="Picture 1"/>
+                    <pic:cNvPicPr>
+                      <a:picLocks noChangeAspect="1" noChangeArrowheads="1"/>
+                    </pic:cNvPicPr>
+                  </pic:nvPicPr>
+                  <pic:blipFill>
+                    <a:blip r:embed="rId17">
+                      <a:extLst>
+                        <a:ext uri="{28A0092B-C50C-407E-A947-70E740481C1C}">
+                          <a14:useLocalDpi xmlns:a14="http://schemas.microsoft.com/office/drawing/2010/main" val="0"/>
+                        </a:ext>
+                      </a:extLst>
+                    </a:blip>
+                    <a:srcRect/>
+                    <a:stretch>
+                      <a:fillRect/>
+                    </a:stretch>
+                  </pic:blipFill>
+                  <pic:spPr bwMode="auto">
+                    <a:xfrm>
+                      <a:off x="0" y="0"/>
+                      <a:ext cx="5396230" cy="3197860"/>
+                    </a:xfrm>
+                    <a:prstGeom prst="rect">
+                      <a:avLst/>
+                    </a:prstGeom>
+                    <a:noFill/>
+                    <a:ln>
+                      <a:noFill/>
+                    </a:ln>
+                  </pic:spPr>
+                </pic:pic>
+              </a:graphicData>
+            </a:graphic>
+          </wp:inline>
+        </w:drawing>
+      </w:r>
+    </w:p>
+    <w:p>
+      <w:pPr>
+        <w:pStyle w:val="Ttulo3"/>
+      </w:pPr>
+      <w:r>
+        <w:t xml:space="preserve">Crea un </w:t>
+      </w:r>
+      <w:proofErr w:type="spellStart"/>
+      <w:r>
+        <w:t>IntStream</w:t>
+      </w:r>
+      <w:proofErr w:type="spellEnd"/>
+      <w:r>
+        <w:t xml:space="preserve"> c</w:t>
+      </w:r>
+      <w:r>
+        <w:t xml:space="preserve">on números entre el 1 y el </w:t>
+      </w:r>
       <w:proofErr w:type="gramStart"/>
       <w:r>
-        <w:t xml:space="preserve">valores </w:t>
-      </w:r>
-      <w:r>
+        <w:t>50 .</w:t>
+      </w:r>
+      <w:proofErr w:type="gramEnd"/>
+    </w:p>
+    <w:p>
+      <w:pPr>
+        <w:rPr>
+          <w:shd w:val="clear" w:color="auto" w:fill="FFFFFF"/>
+        </w:rPr>
+      </w:pPr>
+      <w:r>
+        <w:rPr>
+          <w:shd w:val="clear" w:color="auto" w:fill="FFFFFF"/>
+        </w:rPr>
+        <w:t>El método </w:t>
+      </w:r>
+      <w:proofErr w:type="spellStart"/>
+      <w:proofErr w:type="gramStart"/>
+      <w:r>
+        <w:rPr>
+          <w:rStyle w:val="nfasis"/>
+          <w:rFonts w:ascii="Raleway" w:hAnsi="Raleway"/>
+          <w:b/>
+          <w:bCs/>
+          <w:color w:val="000000"/>
+          <w:sz w:val="27"/>
+          <w:szCs w:val="27"/>
+          <w:shd w:val="clear" w:color="auto" w:fill="FFFFFF"/>
+        </w:rPr>
+        <w:t>range</w:t>
+      </w:r>
+      <w:proofErr w:type="spellEnd"/>
+      <w:r>
+        <w:rPr>
+          <w:rStyle w:val="nfasis"/>
+          <w:rFonts w:ascii="Raleway" w:hAnsi="Raleway"/>
+          <w:b/>
+          <w:bCs/>
+          <w:color w:val="000000"/>
+          <w:sz w:val="27"/>
+          <w:szCs w:val="27"/>
+          <w:shd w:val="clear" w:color="auto" w:fill="FFFFFF"/>
+        </w:rPr>
+        <w:t>(</w:t>
+      </w:r>
+      <w:proofErr w:type="spellStart"/>
+      <w:proofErr w:type="gramEnd"/>
+      <w:r>
+        <w:rPr>
+          <w:rStyle w:val="nfasis"/>
+          <w:rFonts w:ascii="Raleway" w:hAnsi="Raleway"/>
+          <w:b/>
+          <w:bCs/>
+          <w:color w:val="000000"/>
+          <w:sz w:val="27"/>
+          <w:szCs w:val="27"/>
+          <w:shd w:val="clear" w:color="auto" w:fill="FFFFFF"/>
+        </w:rPr>
+        <w:t>int</w:t>
+      </w:r>
+      <w:proofErr w:type="spellEnd"/>
+      <w:r>
+        <w:rPr>
+          <w:rStyle w:val="nfasis"/>
+          <w:rFonts w:ascii="Raleway" w:hAnsi="Raleway"/>
+          <w:b/>
+          <w:bCs/>
+          <w:color w:val="000000"/>
+          <w:sz w:val="27"/>
+          <w:szCs w:val="27"/>
+          <w:shd w:val="clear" w:color="auto" w:fill="FFFFFF"/>
+        </w:rPr>
         <w:t xml:space="preserve"> </w:t>
       </w:r>
+      <w:proofErr w:type="spellStart"/>
+      <w:r>
+        <w:rPr>
+          <w:rStyle w:val="nfasis"/>
+          <w:rFonts w:ascii="Raleway" w:hAnsi="Raleway"/>
+          <w:b/>
+          <w:bCs/>
+          <w:color w:val="000000"/>
+          <w:sz w:val="27"/>
+          <w:szCs w:val="27"/>
+          <w:shd w:val="clear" w:color="auto" w:fill="FFFFFF"/>
+        </w:rPr>
+        <w:t>startInclusive</w:t>
+      </w:r>
+      <w:proofErr w:type="spellEnd"/>
+      <w:r>
+        <w:rPr>
+          <w:rStyle w:val="nfasis"/>
+          <w:rFonts w:ascii="Raleway" w:hAnsi="Raleway"/>
+          <w:b/>
+          <w:bCs/>
+          <w:color w:val="000000"/>
+          <w:sz w:val="27"/>
+          <w:szCs w:val="27"/>
+          <w:shd w:val="clear" w:color="auto" w:fill="FFFFFF"/>
+        </w:rPr>
+        <w:t xml:space="preserve">, </w:t>
+      </w:r>
+      <w:proofErr w:type="spellStart"/>
+      <w:r>
+        <w:rPr>
+          <w:rStyle w:val="nfasis"/>
+          <w:rFonts w:ascii="Raleway" w:hAnsi="Raleway"/>
+          <w:b/>
+          <w:bCs/>
+          <w:color w:val="000000"/>
+          <w:sz w:val="27"/>
+          <w:szCs w:val="27"/>
+          <w:shd w:val="clear" w:color="auto" w:fill="FFFFFF"/>
+        </w:rPr>
+        <w:t>int</w:t>
+      </w:r>
+      <w:proofErr w:type="spellEnd"/>
+      <w:r>
+        <w:rPr>
+          <w:rStyle w:val="nfasis"/>
+          <w:rFonts w:ascii="Raleway" w:hAnsi="Raleway"/>
+          <w:b/>
+          <w:bCs/>
+          <w:color w:val="000000"/>
+          <w:sz w:val="27"/>
+          <w:szCs w:val="27"/>
+          <w:shd w:val="clear" w:color="auto" w:fill="FFFFFF"/>
+        </w:rPr>
+        <w:t xml:space="preserve"> </w:t>
+      </w:r>
+      <w:proofErr w:type="spellStart"/>
+      <w:r>
+        <w:rPr>
+          <w:rStyle w:val="nfasis"/>
+          <w:rFonts w:ascii="Raleway" w:hAnsi="Raleway"/>
+          <w:b/>
+          <w:bCs/>
+          <w:color w:val="000000"/>
+          <w:sz w:val="27"/>
+          <w:szCs w:val="27"/>
+          <w:shd w:val="clear" w:color="auto" w:fill="FFFFFF"/>
+        </w:rPr>
+        <w:t>endExclusive</w:t>
+      </w:r>
+      <w:proofErr w:type="spellEnd"/>
+      <w:r>
+        <w:rPr>
+          <w:rStyle w:val="nfasis"/>
+          <w:rFonts w:ascii="Raleway" w:hAnsi="Raleway"/>
+          <w:b/>
+          <w:bCs/>
+          <w:color w:val="000000"/>
+          <w:sz w:val="27"/>
+          <w:szCs w:val="27"/>
+          <w:shd w:val="clear" w:color="auto" w:fill="FFFFFF"/>
+        </w:rPr>
+        <w:t>)</w:t>
+      </w:r>
+      <w:r>
+        <w:rPr>
+          <w:shd w:val="clear" w:color="auto" w:fill="FFFFFF"/>
+        </w:rPr>
+        <w:t> crea un flujo ordenado desde el primer parámetro hasta el segundo parámetro. Incrementa el valor de los elementos posteriores con el paso igual a 1. El resultado no incluye el último parámetro, es solo un límite superior de la secuencia.</w:t>
+      </w:r>
+    </w:p>
+    <w:p>
+      <w:pPr>
+        <w:rPr>
+          <w:shd w:val="clear" w:color="auto" w:fill="FFFFFF"/>
+        </w:rPr>
+      </w:pPr>
+      <w:r>
+        <w:rPr>
+          <w:shd w:val="clear" w:color="auto" w:fill="FFFFFF"/>
+        </w:rPr>
+        <w:t>El  </w:t>
+      </w:r>
+      <w:r>
+        <w:rPr>
+          <w:rStyle w:val="Textoennegrita"/>
+          <w:rFonts w:ascii="Raleway" w:hAnsi="Raleway"/>
+          <w:i/>
+          <w:iCs/>
+          <w:color w:val="000000"/>
+          <w:sz w:val="27"/>
+          <w:szCs w:val="27"/>
+          <w:shd w:val="clear" w:color="auto" w:fill="FFFFFF"/>
+        </w:rPr>
+        <w:t xml:space="preserve">método </w:t>
+      </w:r>
+      <w:proofErr w:type="spellStart"/>
+      <w:proofErr w:type="gramStart"/>
+      <w:r>
+        <w:rPr>
+          <w:rStyle w:val="Textoennegrita"/>
+          <w:rFonts w:ascii="Raleway" w:hAnsi="Raleway"/>
+          <w:i/>
+          <w:iCs/>
+          <w:color w:val="000000"/>
+          <w:sz w:val="27"/>
+          <w:szCs w:val="27"/>
+          <w:shd w:val="clear" w:color="auto" w:fill="FFFFFF"/>
+        </w:rPr>
+        <w:t>rangeClosed</w:t>
+      </w:r>
+      <w:proofErr w:type="spellEnd"/>
+      <w:r>
+        <w:rPr>
+          <w:rStyle w:val="Textoennegrita"/>
+          <w:rFonts w:ascii="Raleway" w:hAnsi="Raleway"/>
+          <w:i/>
+          <w:iCs/>
+          <w:color w:val="000000"/>
+          <w:sz w:val="27"/>
+          <w:szCs w:val="27"/>
+          <w:shd w:val="clear" w:color="auto" w:fill="FFFFFF"/>
+        </w:rPr>
+        <w:t>(</w:t>
+      </w:r>
+      <w:proofErr w:type="spellStart"/>
+      <w:proofErr w:type="gramEnd"/>
+      <w:r>
+        <w:rPr>
+          <w:rStyle w:val="Textoennegrita"/>
+          <w:rFonts w:ascii="Raleway" w:hAnsi="Raleway"/>
+          <w:i/>
+          <w:iCs/>
+          <w:color w:val="000000"/>
+          <w:sz w:val="27"/>
+          <w:szCs w:val="27"/>
+          <w:shd w:val="clear" w:color="auto" w:fill="FFFFFF"/>
+        </w:rPr>
+        <w:t>int</w:t>
+      </w:r>
+      <w:proofErr w:type="spellEnd"/>
+      <w:r>
+        <w:rPr>
+          <w:rStyle w:val="Textoennegrita"/>
+          <w:rFonts w:ascii="Raleway" w:hAnsi="Raleway"/>
+          <w:i/>
+          <w:iCs/>
+          <w:color w:val="000000"/>
+          <w:sz w:val="27"/>
+          <w:szCs w:val="27"/>
+          <w:shd w:val="clear" w:color="auto" w:fill="FFFFFF"/>
+        </w:rPr>
+        <w:t xml:space="preserve"> </w:t>
+      </w:r>
+      <w:proofErr w:type="spellStart"/>
+      <w:r>
+        <w:rPr>
+          <w:rStyle w:val="Textoennegrita"/>
+          <w:rFonts w:ascii="Raleway" w:hAnsi="Raleway"/>
+          <w:i/>
+          <w:iCs/>
+          <w:color w:val="000000"/>
+          <w:sz w:val="27"/>
+          <w:szCs w:val="27"/>
+          <w:shd w:val="clear" w:color="auto" w:fill="FFFFFF"/>
+        </w:rPr>
+        <w:t>startInclusive</w:t>
+      </w:r>
+      <w:proofErr w:type="spellEnd"/>
+      <w:r>
+        <w:rPr>
+          <w:rStyle w:val="Textoennegrita"/>
+          <w:rFonts w:ascii="Raleway" w:hAnsi="Raleway"/>
+          <w:i/>
+          <w:iCs/>
+          <w:color w:val="000000"/>
+          <w:sz w:val="27"/>
+          <w:szCs w:val="27"/>
+          <w:shd w:val="clear" w:color="auto" w:fill="FFFFFF"/>
+        </w:rPr>
+        <w:t xml:space="preserve">, </w:t>
+      </w:r>
+      <w:proofErr w:type="spellStart"/>
+      <w:r>
+        <w:rPr>
+          <w:rStyle w:val="Textoennegrita"/>
+          <w:rFonts w:ascii="Raleway" w:hAnsi="Raleway"/>
+          <w:i/>
+          <w:iCs/>
+          <w:color w:val="000000"/>
+          <w:sz w:val="27"/>
+          <w:szCs w:val="27"/>
+          <w:shd w:val="clear" w:color="auto" w:fill="FFFFFF"/>
+        </w:rPr>
+        <w:t>int</w:t>
+      </w:r>
+      <w:proofErr w:type="spellEnd"/>
+      <w:r>
+        <w:rPr>
+          <w:rStyle w:val="Textoennegrita"/>
+          <w:rFonts w:ascii="Raleway" w:hAnsi="Raleway"/>
+          <w:i/>
+          <w:iCs/>
+          <w:color w:val="000000"/>
+          <w:sz w:val="27"/>
+          <w:szCs w:val="27"/>
+          <w:shd w:val="clear" w:color="auto" w:fill="FFFFFF"/>
+        </w:rPr>
+        <w:t xml:space="preserve"> </w:t>
+      </w:r>
+      <w:proofErr w:type="spellStart"/>
+      <w:r>
+        <w:rPr>
+          <w:rStyle w:val="Textoennegrita"/>
+          <w:rFonts w:ascii="Raleway" w:hAnsi="Raleway"/>
+          <w:i/>
+          <w:iCs/>
+          <w:color w:val="000000"/>
+          <w:sz w:val="27"/>
+          <w:szCs w:val="27"/>
+          <w:shd w:val="clear" w:color="auto" w:fill="FFFFFF"/>
+        </w:rPr>
+        <w:t>endInclusive</w:t>
+      </w:r>
+      <w:proofErr w:type="spellEnd"/>
+      <w:r>
+        <w:rPr>
+          <w:rStyle w:val="Textoennegrita"/>
+          <w:rFonts w:ascii="Raleway" w:hAnsi="Raleway"/>
+          <w:i/>
+          <w:iCs/>
+          <w:color w:val="000000"/>
+          <w:sz w:val="27"/>
+          <w:szCs w:val="27"/>
+          <w:shd w:val="clear" w:color="auto" w:fill="FFFFFF"/>
+        </w:rPr>
+        <w:t>)</w:t>
+      </w:r>
+      <w:r>
+        <w:rPr>
+          <w:rStyle w:val="nfasis"/>
+          <w:rFonts w:ascii="Raleway" w:hAnsi="Raleway"/>
+          <w:color w:val="000000"/>
+          <w:sz w:val="27"/>
+          <w:szCs w:val="27"/>
+          <w:shd w:val="clear" w:color="auto" w:fill="FFFFFF"/>
+        </w:rPr>
+        <w:t> </w:t>
+      </w:r>
+      <w:r>
+        <w:rPr>
+          <w:shd w:val="clear" w:color="auto" w:fill="FFFFFF"/>
+        </w:rPr>
+        <w:t> hace lo mismo con solo una diferencia, se incluye el segundo elemento. Podemos usar estos dos métodos para generar cualquiera de los tres tipos de flujos de primitivas.</w:t>
+      </w:r>
+    </w:p>
+    <w:p>
+      <w:r>
+        <w:rPr>
+          <w:noProof/>
+          <w:lang w:eastAsia="es-ES"/>
+        </w:rPr>
+        <w:drawing>
+          <wp:inline distT="0" distB="0" distL="0" distR="0" wp14:anchorId="50AB6BB3" wp14:editId="5B4F850C">
+            <wp:extent cx="4159885" cy="697865"/>
+            <wp:effectExtent l="0" t="0" r="0" b="6985"/>
+            <wp:docPr id="15" name="Imagen 15"/>
+            <wp:cNvGraphicFramePr>
+              <a:graphicFrameLocks xmlns:a="http://schemas.openxmlformats.org/drawingml/2006/main" noChangeAspect="1"/>
+            </wp:cNvGraphicFramePr>
+            <a:graphic xmlns:a="http://schemas.openxmlformats.org/drawingml/2006/main">
+              <a:graphicData uri="http://schemas.openxmlformats.org/drawingml/2006/picture">
+                <pic:pic xmlns:pic="http://schemas.openxmlformats.org/drawingml/2006/picture">
+                  <pic:nvPicPr>
+                    <pic:cNvPr id="0" name="Picture 2"/>
+                    <pic:cNvPicPr>
+                      <a:picLocks noChangeAspect="1" noChangeArrowheads="1"/>
+                    </pic:cNvPicPr>
+                  </pic:nvPicPr>
+                  <pic:blipFill>
+                    <a:blip r:embed="rId18">
+                      <a:extLst>
+                        <a:ext uri="{28A0092B-C50C-407E-A947-70E740481C1C}">
+                          <a14:useLocalDpi xmlns:a14="http://schemas.microsoft.com/office/drawing/2010/main" val="0"/>
+                        </a:ext>
+                      </a:extLst>
+                    </a:blip>
+                    <a:srcRect/>
+                    <a:stretch>
+                      <a:fillRect/>
+                    </a:stretch>
+                  </pic:blipFill>
+                  <pic:spPr bwMode="auto">
+                    <a:xfrm>
+                      <a:off x="0" y="0"/>
+                      <a:ext cx="4159885" cy="697865"/>
+                    </a:xfrm>
+                    <a:prstGeom prst="rect">
+                      <a:avLst/>
+                    </a:prstGeom>
+                    <a:noFill/>
+                    <a:ln>
+                      <a:noFill/>
+                    </a:ln>
+                  </pic:spPr>
+                </pic:pic>
+              </a:graphicData>
+            </a:graphic>
+          </wp:inline>
+        </w:drawing>
+      </w:r>
+    </w:p>
+    <w:p/>
+    <w:p/>
+    <w:p>
+      <w:pPr>
+        <w:pStyle w:val="Ttulo3"/>
+      </w:pPr>
+      <w:r>
+        <w:lastRenderedPageBreak/>
+        <w:t xml:space="preserve">A partir de </w:t>
+      </w:r>
+      <w:proofErr w:type="spellStart"/>
+      <w:r>
+        <w:t>IntStream</w:t>
+      </w:r>
+      <w:proofErr w:type="spellEnd"/>
+      <w:r>
+        <w:t xml:space="preserve"> anterior </w:t>
+      </w:r>
+      <w:r>
+        <w:t xml:space="preserve">crea un </w:t>
+      </w:r>
+      <w:proofErr w:type="spellStart"/>
+      <w:r>
+        <w:t>IntStream</w:t>
+      </w:r>
+      <w:proofErr w:type="spellEnd"/>
+      <w:r>
+        <w:t xml:space="preserve"> con número aleatorios </w:t>
+      </w:r>
+      <w:r>
+        <w:t>entre el valor y el valor + 50.</w:t>
+      </w:r>
+      <w:r>
+        <w:t xml:space="preserve"> </w:t>
+      </w:r>
+      <w:r>
+        <w:t xml:space="preserve">Con el </w:t>
+      </w:r>
+      <w:proofErr w:type="spellStart"/>
+      <w:r>
+        <w:t>IntStream</w:t>
+      </w:r>
+      <w:proofErr w:type="spellEnd"/>
+      <w:r>
+        <w:t xml:space="preserve"> resultado, muestra por pantalla algunas de sus estadísticas (máximo valor, mínimo, sumatorio, contar, media,….</w:t>
+      </w:r>
+      <w:proofErr w:type="gramStart"/>
+      <w:r>
+        <w:t xml:space="preserve">) </w:t>
+      </w:r>
       <w:r>
         <w:t>.</w:t>
       </w:r>
       <w:proofErr w:type="gramEnd"/>
     </w:p>
     <w:p>
-      <w:pPr>
-        <w:pStyle w:val="Ttulo3"/>
-      </w:pPr>
-      <w:r>
-        <w:t xml:space="preserve">Crea un </w:t>
-      </w:r>
-      <w:proofErr w:type="spellStart"/>
-      <w:r>
-        <w:t>IntStream</w:t>
-      </w:r>
-      <w:proofErr w:type="spellEnd"/>
-      <w:r>
-        <w:t xml:space="preserve"> con números entre el 1 y el 50 </w:t>
-      </w:r>
-      <w:r>
-        <w:t xml:space="preserve"> A partir de </w:t>
-      </w:r>
-      <w:proofErr w:type="spellStart"/>
-      <w:r>
-        <w:t>IntStream</w:t>
-      </w:r>
-      <w:proofErr w:type="spellEnd"/>
-      <w:r>
-        <w:t xml:space="preserve"> anterior, crea un </w:t>
-      </w:r>
-      <w:proofErr w:type="spellStart"/>
-      <w:r>
-        <w:t>IntStream</w:t>
-      </w:r>
-      <w:proofErr w:type="spellEnd"/>
-      <w:r>
-        <w:t xml:space="preserve"> con número aleatorios </w:t>
-      </w:r>
-      <w:r>
-        <w:t>entre el valor y el valor + 50.</w:t>
-      </w:r>
-    </w:p>
-    <w:p>
-      <w:pPr>
-        <w:pStyle w:val="Ttulo3"/>
-      </w:pPr>
-      <w:r>
-        <w:rPr>
-          <w:u w:val="single"/>
-        </w:rPr>
-        <w:t xml:space="preserve">                                     </w:t>
-      </w:r>
       <w:bookmarkStart w:id="0" w:name="_GoBack"/>
+      <w:r>
+        <w:rPr>
+          <w:noProof/>
+          <w:lang w:eastAsia="es-ES"/>
+        </w:rPr>
+        <w:drawing>
+          <wp:inline distT="0" distB="0" distL="0" distR="0">
+            <wp:extent cx="6170465" cy="5052985"/>
+            <wp:effectExtent l="0" t="0" r="1905" b="0"/>
+            <wp:docPr id="16" name="Imagen 16"/>
+            <wp:cNvGraphicFramePr>
+              <a:graphicFrameLocks xmlns:a="http://schemas.openxmlformats.org/drawingml/2006/main" noChangeAspect="1"/>
+            </wp:cNvGraphicFramePr>
+            <a:graphic xmlns:a="http://schemas.openxmlformats.org/drawingml/2006/main">
+              <a:graphicData uri="http://schemas.openxmlformats.org/drawingml/2006/picture">
+                <pic:pic xmlns:pic="http://schemas.openxmlformats.org/drawingml/2006/picture">
+                  <pic:nvPicPr>
+                    <pic:cNvPr id="0" name="Picture 2"/>
+                    <pic:cNvPicPr>
+                      <a:picLocks noChangeAspect="1" noChangeArrowheads="1"/>
+                    </pic:cNvPicPr>
+                  </pic:nvPicPr>
+                  <pic:blipFill>
+                    <a:blip r:embed="rId19">
+                      <a:extLst>
+                        <a:ext uri="{28A0092B-C50C-407E-A947-70E740481C1C}">
+                          <a14:useLocalDpi xmlns:a14="http://schemas.microsoft.com/office/drawing/2010/main" val="0"/>
+                        </a:ext>
+                      </a:extLst>
+                    </a:blip>
+                    <a:srcRect/>
+                    <a:stretch>
+                      <a:fillRect/>
+                    </a:stretch>
+                  </pic:blipFill>
+                  <pic:spPr bwMode="auto">
+                    <a:xfrm>
+                      <a:off x="0" y="0"/>
+                      <a:ext cx="6190028" cy="5069005"/>
+                    </a:xfrm>
+                    <a:prstGeom prst="rect">
+                      <a:avLst/>
+                    </a:prstGeom>
+                    <a:noFill/>
+                    <a:ln>
+                      <a:noFill/>
+                    </a:ln>
+                  </pic:spPr>
+                </pic:pic>
+              </a:graphicData>
+            </a:graphic>
+          </wp:inline>
+        </w:drawing>
+      </w:r>
       <w:bookmarkEnd w:id="0"/>
-      <w:r>
-        <w:t xml:space="preserve">Con el </w:t>
-      </w:r>
-      <w:proofErr w:type="spellStart"/>
-      <w:r>
-        <w:t>IntStream</w:t>
-      </w:r>
-      <w:proofErr w:type="spellEnd"/>
-      <w:r>
-        <w:t xml:space="preserve"> resultado, muestra por pantalla algunas de sus estadísticas (máximo valor, mínimo, sumatorio, contar, media,….) </w:t>
+    </w:p>
+    <w:p/>
+    <w:p>
+      <w:r>
+        <w:rPr>
+          <w:highlight w:val="red"/>
+        </w:rPr>
+        <w:t xml:space="preserve">Buscar </w:t>
+      </w:r>
+      <w:proofErr w:type="spellStart"/>
+      <w:r>
+        <w:rPr>
+          <w:highlight w:val="red"/>
+        </w:rPr>
+        <w:t>OptinalInt</w:t>
+      </w:r>
+      <w:proofErr w:type="spellEnd"/>
+      <w:r>
+        <w:rPr>
+          <w:highlight w:val="red"/>
+        </w:rPr>
+        <w:t xml:space="preserve">, </w:t>
+      </w:r>
+      <w:proofErr w:type="spellStart"/>
+      <w:proofErr w:type="gramStart"/>
+      <w:r>
+        <w:rPr>
+          <w:highlight w:val="red"/>
+        </w:rPr>
+        <w:t>Boxed</w:t>
+      </w:r>
+      <w:proofErr w:type="spellEnd"/>
+      <w:r>
+        <w:rPr>
+          <w:highlight w:val="red"/>
+        </w:rPr>
+        <w:t>()</w:t>
+      </w:r>
+      <w:proofErr w:type="gramEnd"/>
+    </w:p>
+    <w:p>
+      <w:r>
+        <w:t xml:space="preserve">      </w:t>
       </w:r>
     </w:p>
     <w:p>
@@ -2111,6 +2778,7 @@
         <w:pStyle w:val="Ttulo2"/>
       </w:pPr>
       <w:r>
+        <w:lastRenderedPageBreak/>
         <w:t xml:space="preserve">Ejercicio 58: </w:t>
       </w:r>
       <w:r>
@@ -3750,6 +4418,28 @@
       <w:contextualSpacing/>
     </w:pPr>
   </w:style>
+  <w:style w:type="character" w:styleId="nfasis">
+    <w:name w:val="Emphasis"/>
+    <w:basedOn w:val="Fuentedeprrafopredeter"/>
+    <w:uiPriority w:val="20"/>
+    <w:qFormat/>
+    <w:rsid w:val="0033569A"/>
+    <w:rPr>
+      <w:i/>
+      <w:iCs/>
+    </w:rPr>
+  </w:style>
+  <w:style w:type="character" w:styleId="Textoennegrita">
+    <w:name w:val="Strong"/>
+    <w:basedOn w:val="Fuentedeprrafopredeter"/>
+    <w:uiPriority w:val="22"/>
+    <w:qFormat/>
+    <w:rsid w:val="0033569A"/>
+    <w:rPr>
+      <w:b/>
+      <w:bCs/>
+    </w:rPr>
+  </w:style>
 </w:styles>
 </file>
 

</xml_diff>